<commit_message>
Minor updates to formatting.
</commit_message>
<xml_diff>
--- a/final-documents/rebranding-web-of-trust.docx
+++ b/final-documents/rebranding-web-of-trust.docx
@@ -1317,6 +1317,8 @@
         <w:t xml:space="preserve"> These are the many topics encompassed by the contemporary Web of Trust — a movement that’s even now expanding and growing.</w:t>
       </w:r>
     </w:p>
+    <w:bookmarkStart w:id="7" w:name="rebranding-the-web-of-trust"/>
+    <w:bookmarkEnd w:id="7"/>
     <w:p>
       <w:pPr>
         <w:pStyle w:val="BodyText"/>
@@ -1324,8 +1326,34 @@
           <w:color w:val="000000" w:themeColor="text1"/>
         </w:rPr>
       </w:pPr>
-      <w:bookmarkStart w:id="7" w:name="rebranding-the-web-of-trust"/>
-      <w:bookmarkEnd w:id="7"/>
+      <w:r>
+        <w:rPr>
+          <w:rFonts w:ascii="Times New Roman" w:hAnsi="Times New Roman"/>
+          <w:color w:val="000000" w:themeColor="text1"/>
+        </w:rPr>
+        <w:fldChar w:fldCharType="begin"/>
+      </w:r>
+      <w:r>
+        <w:rPr>
+          <w:rFonts w:ascii="Times New Roman" w:hAnsi="Times New Roman"/>
+          <w:color w:val="000000" w:themeColor="text1"/>
+        </w:rPr>
+        <w:instrText xml:space="preserve"> AUTHOR </w:instrText>
+      </w:r>
+      <w:r>
+        <w:rPr>
+          <w:rFonts w:ascii="Times New Roman" w:hAnsi="Times New Roman"/>
+          <w:color w:val="000000" w:themeColor="text1"/>
+        </w:rPr>
+        <w:fldChar w:fldCharType="end"/>
+      </w:r>
+      <w:r>
+        <w:rPr>
+          <w:rFonts w:ascii="Times New Roman" w:hAnsi="Times New Roman"/>
+          <w:color w:val="000000" w:themeColor="text1"/>
+        </w:rPr>
+        <w:tab/>
+      </w:r>
       <w:r>
         <w:rPr>
           <w:noProof/>
@@ -1336,7 +1364,7 @@
             <v:stroke joinstyle="miter"/>
             <v:path gradientshapeok="t" o:connecttype="rect"/>
           </v:shapetype>
-          <v:shape id="_x0000_s1026" type="#_x0000_t202" style="position:absolute;margin-left:0;margin-top:0;width:450pt;height:413.5pt;z-index:251663360;mso-wrap-edited:f;mso-position-horizontal:absolute;mso-position-vertical:absolute" fillcolor="#f2f2f2 [3052]" strokecolor="black [3213]" strokeweight="1pt">
+          <v:shape id="_x0000_s1026" type="#_x0000_t202" style="position:absolute;margin-left:0;margin-top:0;width:450pt;height:413.5pt;z-index:251663360;mso-wrap-edited:f;mso-position-horizontal:absolute;mso-position-horizontal-relative:text;mso-position-vertical:absolute;mso-position-vertical-relative:text" fillcolor="#f2f2f2 [3052]" strokecolor="black [3213]" strokeweight="1pt">
             <v:fill opacity="58982f" o:detectmouseclick="t"/>
             <v:shadow opacity=".75" mv:blur="12700f" offset="8980emu,8980emu"/>
             <v:textbox style="mso-next-textbox:#_x0000_s1026" inset=",7.2pt,,7.2pt">
@@ -1700,19 +1728,26 @@
                 </w:p>
                 <w:p>
                   <w:pPr>
-                    <w:pStyle w:val="BodyText"/>
-                    <w:ind w:left="720"/>
-                    <w:rPr>
-                      <w:i/>
-                      <w:color w:val="000000" w:themeColor="text1"/>
+                    <w:ind w:firstLine="720"/>
+                    <w:rPr>
+                      <w:i/>
                     </w:rPr>
                   </w:pPr>
                   <w:r>
                     <w:rPr>
                       <w:i/>
                     </w:rPr>
-                    <w:t>christophera@lifewithalacrity.com</w:t>
-                  </w:r>
+                    <w:t>ChristopherA@LifeWithAlacrity.com</w:t>
+                  </w:r>
+                </w:p>
+                <w:p>
+                  <w:pPr>
+                    <w:rPr>
+                      <w:rFonts w:ascii="Times" w:hAnsi="Times"/>
+                      <w:sz w:val="20"/>
+                      <w:szCs w:val="20"/>
+                    </w:rPr>
+                  </w:pPr>
                 </w:p>
                 <w:p/>
               </w:txbxContent>
@@ -1723,7 +1758,12 @@
       </w:r>
     </w:p>
     <w:sectPr>
-      <w:footerReference w:type="default" r:id="rId12"/>
+      <w:headerReference w:type="even" r:id="rId12"/>
+      <w:headerReference w:type="default" r:id="rId13"/>
+      <w:footerReference w:type="even" r:id="rId14"/>
+      <w:footerReference w:type="default" r:id="rId15"/>
+      <w:headerReference w:type="first" r:id="rId16"/>
+      <w:footerReference w:type="first" r:id="rId17"/>
       <w:pgSz w:w="12240" w:h="15840"/>
       <w:pgMar w:top="1440" w:right="1800" w:bottom="1440" w:left="1800" w:gutter="0"/>
       <w:titlePg/>
@@ -1738,12 +1778,16 @@
     <w:pPr>
       <w:pStyle w:val="Footer"/>
     </w:pPr>
-    <w:r>
-      <w:rPr>
-        <w:rFonts w:ascii="Times New Roman" w:hAnsi="Times New Roman"/>
-      </w:rPr>
-      <w:t>Rebranding the Web of Trust</w:t>
-    </w:r>
+  </w:p>
+</w:ftr>
+</file>
+
+<file path=word/footer2.xml><?xml version="1.0" encoding="utf-8"?>
+<w:ftr xmlns:mo="http://schemas.microsoft.com/office/mac/office/2008/main" xmlns:ve="http://schemas.openxmlformats.org/markup-compatibility/2006" xmlns:mv="urn:schemas-microsoft-com:mac:vml" xmlns:o="urn:schemas-microsoft-com:office:office" xmlns:r="http://schemas.openxmlformats.org/officeDocument/2006/relationships" xmlns:m="http://schemas.openxmlformats.org/officeDocument/2006/math" xmlns:v="urn:schemas-microsoft-com:vml" xmlns:wp="http://schemas.openxmlformats.org/drawingml/2006/wordprocessingDrawing" xmlns:w10="urn:schemas-microsoft-com:office:word" xmlns:w="http://schemas.openxmlformats.org/wordprocessingml/2006/main" xmlns:wne="http://schemas.microsoft.com/office/word/2006/wordml">
+  <w:p>
+    <w:pPr>
+      <w:pStyle w:val="Footer"/>
+    </w:pPr>
     <w:r>
       <w:rPr>
         <w:rFonts w:ascii="Times New Roman" w:hAnsi="Times New Roman"/>
@@ -1766,14 +1810,51 @@
       <w:rPr>
         <w:rFonts w:ascii="Times New Roman" w:hAnsi="Times New Roman"/>
       </w:rPr>
-      <w:tab/>
+      <w:t xml:space="preserve">Rebranding the Web of Trust v1.0.1, </w:t>
+    </w:r>
+    <w:r>
+      <w:rPr>
+        <w:rFonts w:ascii="Times New Roman" w:hAnsi="Times New Roman"/>
+      </w:rPr>
+      <w:fldChar w:fldCharType="begin"/>
+    </w:r>
+    <w:r>
+      <w:rPr>
+        <w:rFonts w:ascii="Times New Roman" w:hAnsi="Times New Roman"/>
+      </w:rPr>
+      <w:instrText xml:space="preserve"> DATE </w:instrText>
+    </w:r>
+    <w:r>
+      <w:rPr>
+        <w:rFonts w:ascii="Times New Roman" w:hAnsi="Times New Roman"/>
+      </w:rPr>
+      <w:fldChar w:fldCharType="separate"/>
+    </w:r>
+    <w:r>
+      <w:rPr>
+        <w:rFonts w:ascii="Times New Roman" w:hAnsi="Times New Roman"/>
+        <w:noProof/>
+      </w:rPr>
+      <w:t>12/21/15</w:t>
+    </w:r>
+    <w:r>
+      <w:rPr>
+        <w:rFonts w:ascii="Times New Roman" w:hAnsi="Times New Roman"/>
+      </w:rPr>
+      <w:fldChar w:fldCharType="end"/>
     </w:r>
     <w:r>
       <w:rPr>
         <w:rFonts w:ascii="Times New Roman" w:hAnsi="Times New Roman"/>
       </w:rPr>
       <w:tab/>
-      <w:t xml:space="preserve">Page </w:t>
+      <w:t>Page</w:t>
+    </w:r>
+    <w:r>
+      <w:rPr>
+        <w:rFonts w:ascii="Times New Roman" w:hAnsi="Times New Roman"/>
+      </w:rPr>
+      <w:t xml:space="preserve"> </w:t>
     </w:r>
     <w:r>
       <w:rPr>
@@ -1798,7 +1879,7 @@
         <w:rFonts w:ascii="Times New Roman" w:hAnsi="Times New Roman"/>
         <w:noProof/>
       </w:rPr>
-      <w:t>2</w:t>
+      <w:t>7</w:t>
     </w:r>
     <w:r>
       <w:rPr>
@@ -1806,6 +1887,22 @@
       </w:rPr>
       <w:fldChar w:fldCharType="end"/>
     </w:r>
+    <w:r>
+      <w:rPr>
+        <w:rFonts w:ascii="Times New Roman" w:hAnsi="Times New Roman"/>
+      </w:rPr>
+      <w:tab/>
+    </w:r>
+  </w:p>
+</w:ftr>
+</file>
+
+<file path=word/footer3.xml><?xml version="1.0" encoding="utf-8"?>
+<w:ftr xmlns:mo="http://schemas.microsoft.com/office/mac/office/2008/main" xmlns:ve="http://schemas.openxmlformats.org/markup-compatibility/2006" xmlns:mv="urn:schemas-microsoft-com:mac:vml" xmlns:o="urn:schemas-microsoft-com:office:office" xmlns:r="http://schemas.openxmlformats.org/officeDocument/2006/relationships" xmlns:m="http://schemas.openxmlformats.org/officeDocument/2006/math" xmlns:v="urn:schemas-microsoft-com:vml" xmlns:wp="http://schemas.openxmlformats.org/drawingml/2006/wordprocessingDrawing" xmlns:w10="urn:schemas-microsoft-com:office:word" xmlns:w="http://schemas.openxmlformats.org/wordprocessingml/2006/main" xmlns:wne="http://schemas.microsoft.com/office/word/2006/wordml">
+  <w:p>
+    <w:pPr>
+      <w:pStyle w:val="Footer"/>
+    </w:pPr>
   </w:p>
 </w:ftr>
 </file>
@@ -1827,6 +1924,36 @@
     </w:p>
   </w:footnote>
 </w:footnotes>
+</file>
+
+<file path=word/header1.xml><?xml version="1.0" encoding="utf-8"?>
+<w:hdr xmlns:mo="http://schemas.microsoft.com/office/mac/office/2008/main" xmlns:ve="http://schemas.openxmlformats.org/markup-compatibility/2006" xmlns:mv="urn:schemas-microsoft-com:mac:vml" xmlns:o="urn:schemas-microsoft-com:office:office" xmlns:r="http://schemas.openxmlformats.org/officeDocument/2006/relationships" xmlns:m="http://schemas.openxmlformats.org/officeDocument/2006/math" xmlns:v="urn:schemas-microsoft-com:vml" xmlns:wp="http://schemas.openxmlformats.org/drawingml/2006/wordprocessingDrawing" xmlns:w10="urn:schemas-microsoft-com:office:word" xmlns:w="http://schemas.openxmlformats.org/wordprocessingml/2006/main" xmlns:wne="http://schemas.microsoft.com/office/word/2006/wordml">
+  <w:p>
+    <w:pPr>
+      <w:pStyle w:val="Header"/>
+    </w:pPr>
+  </w:p>
+</w:hdr>
+</file>
+
+<file path=word/header2.xml><?xml version="1.0" encoding="utf-8"?>
+<w:hdr xmlns:mo="http://schemas.microsoft.com/office/mac/office/2008/main" xmlns:ve="http://schemas.openxmlformats.org/markup-compatibility/2006" xmlns:mv="urn:schemas-microsoft-com:mac:vml" xmlns:o="urn:schemas-microsoft-com:office:office" xmlns:r="http://schemas.openxmlformats.org/officeDocument/2006/relationships" xmlns:m="http://schemas.openxmlformats.org/officeDocument/2006/math" xmlns:v="urn:schemas-microsoft-com:vml" xmlns:wp="http://schemas.openxmlformats.org/drawingml/2006/wordprocessingDrawing" xmlns:w10="urn:schemas-microsoft-com:office:word" xmlns:w="http://schemas.openxmlformats.org/wordprocessingml/2006/main" xmlns:wne="http://schemas.microsoft.com/office/word/2006/wordml">
+  <w:p>
+    <w:pPr>
+      <w:pStyle w:val="Header"/>
+    </w:pPr>
+  </w:p>
+</w:hdr>
+</file>
+
+<file path=word/header3.xml><?xml version="1.0" encoding="utf-8"?>
+<w:hdr xmlns:mo="http://schemas.microsoft.com/office/mac/office/2008/main" xmlns:ve="http://schemas.openxmlformats.org/markup-compatibility/2006" xmlns:mv="urn:schemas-microsoft-com:mac:vml" xmlns:o="urn:schemas-microsoft-com:office:office" xmlns:r="http://schemas.openxmlformats.org/officeDocument/2006/relationships" xmlns:m="http://schemas.openxmlformats.org/officeDocument/2006/math" xmlns:v="urn:schemas-microsoft-com:vml" xmlns:wp="http://schemas.openxmlformats.org/drawingml/2006/wordprocessingDrawing" xmlns:w10="urn:schemas-microsoft-com:office:word" xmlns:w="http://schemas.openxmlformats.org/wordprocessingml/2006/main" xmlns:wne="http://schemas.microsoft.com/office/word/2006/wordml">
+  <w:p>
+    <w:pPr>
+      <w:pStyle w:val="Header"/>
+    </w:pPr>
+  </w:p>
+</w:hdr>
 </file>
 
 <file path=word/numbering.xml><?xml version="1.0" encoding="utf-8"?>

</xml_diff>